<commit_message>
Revised fully dressed use case
</commit_message>
<xml_diff>
--- a/doc/FullyDressedUseCases/Process Receipt.docx
+++ b/doc/FullyDressedUseCases/Process Receipt.docx
@@ -271,6 +271,9 @@
             <w:r>
               <w:t>Receipt Keeper uses continuous preview to assist the user</w:t>
             </w:r>
+            <w:r>
+              <w:t>, provide simple feedback about photo quality</w:t>
+            </w:r>
           </w:p>
           <w:p>
             <w:pPr>
@@ -281,7 +284,7 @@
               </w:numPr>
             </w:pPr>
             <w:r>
-              <w:t>When the confidence level is good, user takes photo</w:t>
+              <w:t>App notifies user about confidence level in a simple way so they can easily judge when to take photo</w:t>
             </w:r>
           </w:p>
           <w:p>
@@ -418,8 +421,10 @@
           </w:p>
           <w:p>
             <w:r>
-              <w:t xml:space="preserve">      3b. User mistakenly takes photo prematurely</w:t>
-            </w:r>
+              <w:t xml:space="preserve">      3b. User takes photo when confidence level is low</w:t>
+            </w:r>
+            <w:bookmarkStart w:id="0" w:name="_GoBack"/>
+            <w:bookmarkEnd w:id="0"/>
           </w:p>
           <w:p>
             <w:pPr>
@@ -430,7 +435,22 @@
               </w:numPr>
             </w:pPr>
             <w:r>
-              <w:t>App allows user to go back and re-take photo</w:t>
+              <w:t>App allows u</w:t>
+            </w:r>
+            <w:r>
+              <w:t>ser to confirm whether they want to save the data or not</w:t>
+            </w:r>
+          </w:p>
+          <w:p>
+            <w:pPr>
+              <w:pStyle w:val="ListParagraph"/>
+              <w:numPr>
+                <w:ilvl w:val="0"/>
+                <w:numId w:val="8"/>
+              </w:numPr>
+            </w:pPr>
+            <w:r>
+              <w:t>If they don’t save, they can try taking another photo</w:t>
             </w:r>
           </w:p>
           <w:p>
@@ -583,16 +603,14 @@
               </w:numPr>
             </w:pPr>
             <w:r>
+              <w:lastRenderedPageBreak/>
               <w:t>It is assumed store name is on the top one or two lines of the text retrieved</w:t>
             </w:r>
           </w:p>
         </w:tc>
       </w:tr>
     </w:tbl>
-    <w:p>
-      <w:bookmarkStart w:id="0" w:name="_GoBack"/>
-      <w:bookmarkEnd w:id="0"/>
-    </w:p>
+    <w:p/>
     <w:sectPr>
       <w:pgSz w:w="12240" w:h="15840"/>
       <w:pgMar w:top="1440" w:right="1440" w:bottom="1440" w:left="1440" w:header="720" w:footer="720" w:gutter="0"/>

</xml_diff>